<commit_message>
Add lecture 4 slide and script
</commit_message>
<xml_diff>
--- a/HW_Exam_Marking.docx
+++ b/HW_Exam_Marking.docx
@@ -85,188 +85,1129 @@
           </w:tcPr>
           <w:p>
             <w:r>
-              <w:t>Lec_</w:t>
-            </w:r>
+              <w:t>Lec_4</w:t>
+            </w:r>
+          </w:p>
+          <w:p>
+            <w:r>
+              <w:t>22/05</w:t>
+            </w:r>
+          </w:p>
+        </w:tc>
+        <w:tc>
+          <w:tcPr>
+            <w:tcW w:w="798" w:type="dxa"/>
+          </w:tcPr>
+          <w:p>
+            <w:r>
+              <w:t>Lec_5</w:t>
+            </w:r>
+          </w:p>
+          <w:p>
+            <w:r>
+              <w:t>25/05</w:t>
+            </w:r>
+          </w:p>
+        </w:tc>
+        <w:tc>
+          <w:tcPr>
+            <w:tcW w:w="747" w:type="dxa"/>
+          </w:tcPr>
+          <w:p>
+            <w:r>
+              <w:t>Lec_6</w:t>
+            </w:r>
+          </w:p>
+          <w:p>
+            <w:r>
+              <w:t>27/05</w:t>
+            </w:r>
+          </w:p>
+        </w:tc>
+        <w:tc>
+          <w:tcPr>
+            <w:tcW w:w="747" w:type="dxa"/>
+          </w:tcPr>
+          <w:p>
+            <w:r>
+              <w:t>Lec_7</w:t>
+            </w:r>
+          </w:p>
+          <w:p>
+            <w:r>
+              <w:t>29/05</w:t>
+            </w:r>
+          </w:p>
+        </w:tc>
+        <w:tc>
+          <w:tcPr>
+            <w:tcW w:w="733" w:type="dxa"/>
+          </w:tcPr>
+          <w:p>
+            <w:r>
+              <w:t>Lec_8</w:t>
+            </w:r>
+          </w:p>
+          <w:p>
+            <w:r>
+              <w:t>1/06</w:t>
+            </w:r>
+          </w:p>
+        </w:tc>
+        <w:tc>
+          <w:tcPr>
+            <w:tcW w:w="790" w:type="dxa"/>
+          </w:tcPr>
+          <w:p>
+            <w:r>
+              <w:t>Lec_9</w:t>
+            </w:r>
+          </w:p>
+          <w:p>
+            <w:r>
+              <w:t>3/06</w:t>
+            </w:r>
+          </w:p>
+        </w:tc>
+        <w:tc>
+          <w:tcPr>
+            <w:tcW w:w="844" w:type="dxa"/>
+          </w:tcPr>
+          <w:p>
+            <w:r>
+              <w:t>Lec_10</w:t>
+            </w:r>
+          </w:p>
+          <w:p>
+            <w:r>
+              <w:t>5/06</w:t>
+            </w:r>
+          </w:p>
+        </w:tc>
+        <w:tc>
+          <w:tcPr>
+            <w:tcW w:w="887" w:type="dxa"/>
+          </w:tcPr>
+          <w:p>
+            <w:r>
+              <w:t>Lec_11</w:t>
+            </w:r>
+          </w:p>
+          <w:p>
+            <w:r>
+              <w:t>8/06</w:t>
+            </w:r>
+          </w:p>
+        </w:tc>
+        <w:tc>
+          <w:tcPr>
+            <w:tcW w:w="900" w:type="dxa"/>
+          </w:tcPr>
+          <w:p>
+            <w:r>
+              <w:t>Lec_12</w:t>
+            </w:r>
+          </w:p>
+          <w:p>
+            <w:r>
+              <w:t>10/06</w:t>
+            </w:r>
+          </w:p>
+        </w:tc>
+        <w:tc>
+          <w:tcPr>
+            <w:tcW w:w="810" w:type="dxa"/>
+          </w:tcPr>
+          <w:p>
+            <w:r>
+              <w:t>Lec_13</w:t>
+            </w:r>
+          </w:p>
+          <w:p>
+            <w:r>
+              <w:t>12/06</w:t>
+            </w:r>
+          </w:p>
+        </w:tc>
+        <w:tc>
+          <w:tcPr>
+            <w:tcW w:w="990" w:type="dxa"/>
+          </w:tcPr>
+          <w:p>
+            <w:r>
+              <w:t>Lec_14</w:t>
+            </w:r>
+          </w:p>
+          <w:p>
+            <w:r>
+              <w:t>15/06</w:t>
+            </w:r>
+          </w:p>
+        </w:tc>
+      </w:tr>
+      <w:tr>
+        <w:trPr>
+          <w:trHeight w:val="435"/>
+        </w:trPr>
+        <w:tc>
+          <w:tcPr>
+            <w:tcW w:w="796" w:type="dxa"/>
+          </w:tcPr>
+          <w:p>
+            <w:r>
+              <w:t>1</w:t>
+            </w:r>
+          </w:p>
+        </w:tc>
+        <w:tc>
+          <w:tcPr>
+            <w:tcW w:w="870" w:type="dxa"/>
+          </w:tcPr>
+          <w:p>
+            <w:r>
+              <w:t>yes</w:t>
+            </w:r>
+          </w:p>
+        </w:tc>
+        <w:tc>
+          <w:tcPr>
+            <w:tcW w:w="798" w:type="dxa"/>
+          </w:tcPr>
+          <w:p/>
+        </w:tc>
+        <w:tc>
+          <w:tcPr>
+            <w:tcW w:w="798" w:type="dxa"/>
+          </w:tcPr>
+          <w:p/>
+        </w:tc>
+        <w:tc>
+          <w:tcPr>
+            <w:tcW w:w="747" w:type="dxa"/>
+          </w:tcPr>
+          <w:p/>
+        </w:tc>
+        <w:tc>
+          <w:tcPr>
+            <w:tcW w:w="747" w:type="dxa"/>
+          </w:tcPr>
+          <w:p/>
+        </w:tc>
+        <w:tc>
+          <w:tcPr>
+            <w:tcW w:w="733" w:type="dxa"/>
+          </w:tcPr>
+          <w:p/>
+        </w:tc>
+        <w:tc>
+          <w:tcPr>
+            <w:tcW w:w="790" w:type="dxa"/>
+          </w:tcPr>
+          <w:p/>
+        </w:tc>
+        <w:tc>
+          <w:tcPr>
+            <w:tcW w:w="844" w:type="dxa"/>
+          </w:tcPr>
+          <w:p/>
+        </w:tc>
+        <w:tc>
+          <w:tcPr>
+            <w:tcW w:w="887" w:type="dxa"/>
+          </w:tcPr>
+          <w:p/>
+        </w:tc>
+        <w:tc>
+          <w:tcPr>
+            <w:tcW w:w="900" w:type="dxa"/>
+          </w:tcPr>
+          <w:p/>
+        </w:tc>
+        <w:tc>
+          <w:tcPr>
+            <w:tcW w:w="810" w:type="dxa"/>
+          </w:tcPr>
+          <w:p/>
+        </w:tc>
+        <w:tc>
+          <w:tcPr>
+            <w:tcW w:w="990" w:type="dxa"/>
+          </w:tcPr>
+          <w:p/>
+        </w:tc>
+      </w:tr>
+      <w:tr>
+        <w:trPr>
+          <w:trHeight w:val="460"/>
+        </w:trPr>
+        <w:tc>
+          <w:tcPr>
+            <w:tcW w:w="796" w:type="dxa"/>
+          </w:tcPr>
+          <w:p>
+            <w:r>
+              <w:t>2</w:t>
+            </w:r>
+          </w:p>
+        </w:tc>
+        <w:tc>
+          <w:tcPr>
+            <w:tcW w:w="870" w:type="dxa"/>
+          </w:tcPr>
+          <w:p/>
+        </w:tc>
+        <w:tc>
+          <w:tcPr>
+            <w:tcW w:w="798" w:type="dxa"/>
+          </w:tcPr>
+          <w:p/>
+        </w:tc>
+        <w:tc>
+          <w:tcPr>
+            <w:tcW w:w="798" w:type="dxa"/>
+          </w:tcPr>
+          <w:p/>
+        </w:tc>
+        <w:tc>
+          <w:tcPr>
+            <w:tcW w:w="747" w:type="dxa"/>
+          </w:tcPr>
+          <w:p/>
+        </w:tc>
+        <w:tc>
+          <w:tcPr>
+            <w:tcW w:w="747" w:type="dxa"/>
+          </w:tcPr>
+          <w:p/>
+        </w:tc>
+        <w:tc>
+          <w:tcPr>
+            <w:tcW w:w="733" w:type="dxa"/>
+          </w:tcPr>
+          <w:p/>
+        </w:tc>
+        <w:tc>
+          <w:tcPr>
+            <w:tcW w:w="790" w:type="dxa"/>
+          </w:tcPr>
+          <w:p/>
+        </w:tc>
+        <w:tc>
+          <w:tcPr>
+            <w:tcW w:w="844" w:type="dxa"/>
+          </w:tcPr>
+          <w:p/>
+        </w:tc>
+        <w:tc>
+          <w:tcPr>
+            <w:tcW w:w="887" w:type="dxa"/>
+          </w:tcPr>
+          <w:p/>
+        </w:tc>
+        <w:tc>
+          <w:tcPr>
+            <w:tcW w:w="900" w:type="dxa"/>
+          </w:tcPr>
+          <w:p/>
+        </w:tc>
+        <w:tc>
+          <w:tcPr>
+            <w:tcW w:w="810" w:type="dxa"/>
+          </w:tcPr>
+          <w:p/>
+        </w:tc>
+        <w:tc>
+          <w:tcPr>
+            <w:tcW w:w="990" w:type="dxa"/>
+          </w:tcPr>
+          <w:p/>
+        </w:tc>
+      </w:tr>
+      <w:tr>
+        <w:trPr>
+          <w:trHeight w:val="435"/>
+        </w:trPr>
+        <w:tc>
+          <w:tcPr>
+            <w:tcW w:w="796" w:type="dxa"/>
+          </w:tcPr>
+          <w:p>
+            <w:r>
+              <w:t>3</w:t>
+            </w:r>
+          </w:p>
+        </w:tc>
+        <w:tc>
+          <w:tcPr>
+            <w:tcW w:w="870" w:type="dxa"/>
+          </w:tcPr>
+          <w:p/>
+        </w:tc>
+        <w:tc>
+          <w:tcPr>
+            <w:tcW w:w="798" w:type="dxa"/>
+          </w:tcPr>
+          <w:p/>
+        </w:tc>
+        <w:tc>
+          <w:tcPr>
+            <w:tcW w:w="798" w:type="dxa"/>
+          </w:tcPr>
+          <w:p/>
+        </w:tc>
+        <w:tc>
+          <w:tcPr>
+            <w:tcW w:w="747" w:type="dxa"/>
+          </w:tcPr>
+          <w:p/>
+        </w:tc>
+        <w:tc>
+          <w:tcPr>
+            <w:tcW w:w="747" w:type="dxa"/>
+          </w:tcPr>
+          <w:p/>
+        </w:tc>
+        <w:tc>
+          <w:tcPr>
+            <w:tcW w:w="733" w:type="dxa"/>
+          </w:tcPr>
+          <w:p/>
+        </w:tc>
+        <w:tc>
+          <w:tcPr>
+            <w:tcW w:w="790" w:type="dxa"/>
+          </w:tcPr>
+          <w:p/>
+        </w:tc>
+        <w:tc>
+          <w:tcPr>
+            <w:tcW w:w="844" w:type="dxa"/>
+          </w:tcPr>
+          <w:p/>
+        </w:tc>
+        <w:tc>
+          <w:tcPr>
+            <w:tcW w:w="887" w:type="dxa"/>
+          </w:tcPr>
+          <w:p/>
+        </w:tc>
+        <w:tc>
+          <w:tcPr>
+            <w:tcW w:w="900" w:type="dxa"/>
+          </w:tcPr>
+          <w:p/>
+        </w:tc>
+        <w:tc>
+          <w:tcPr>
+            <w:tcW w:w="810" w:type="dxa"/>
+          </w:tcPr>
+          <w:p/>
+        </w:tc>
+        <w:tc>
+          <w:tcPr>
+            <w:tcW w:w="990" w:type="dxa"/>
+          </w:tcPr>
+          <w:p/>
+        </w:tc>
+      </w:tr>
+      <w:tr>
+        <w:trPr>
+          <w:trHeight w:val="460"/>
+        </w:trPr>
+        <w:tc>
+          <w:tcPr>
+            <w:tcW w:w="796" w:type="dxa"/>
+          </w:tcPr>
+          <w:p>
             <w:r>
               <w:t>4</w:t>
             </w:r>
           </w:p>
-          <w:p>
-            <w:r>
-              <w:t>22/05</w:t>
-            </w:r>
-          </w:p>
-        </w:tc>
-        <w:tc>
-          <w:tcPr>
-            <w:tcW w:w="798" w:type="dxa"/>
-          </w:tcPr>
-          <w:p>
-            <w:r>
-              <w:t>Lec_</w:t>
-            </w:r>
+        </w:tc>
+        <w:tc>
+          <w:tcPr>
+            <w:tcW w:w="870" w:type="dxa"/>
+          </w:tcPr>
+          <w:p>
+            <w:r>
+              <w:t>yes</w:t>
+            </w:r>
+          </w:p>
+        </w:tc>
+        <w:tc>
+          <w:tcPr>
+            <w:tcW w:w="798" w:type="dxa"/>
+          </w:tcPr>
+          <w:p/>
+        </w:tc>
+        <w:tc>
+          <w:tcPr>
+            <w:tcW w:w="798" w:type="dxa"/>
+          </w:tcPr>
+          <w:p/>
+        </w:tc>
+        <w:tc>
+          <w:tcPr>
+            <w:tcW w:w="747" w:type="dxa"/>
+          </w:tcPr>
+          <w:p/>
+        </w:tc>
+        <w:tc>
+          <w:tcPr>
+            <w:tcW w:w="747" w:type="dxa"/>
+          </w:tcPr>
+          <w:p/>
+        </w:tc>
+        <w:tc>
+          <w:tcPr>
+            <w:tcW w:w="733" w:type="dxa"/>
+          </w:tcPr>
+          <w:p/>
+        </w:tc>
+        <w:tc>
+          <w:tcPr>
+            <w:tcW w:w="790" w:type="dxa"/>
+          </w:tcPr>
+          <w:p/>
+        </w:tc>
+        <w:tc>
+          <w:tcPr>
+            <w:tcW w:w="844" w:type="dxa"/>
+          </w:tcPr>
+          <w:p/>
+        </w:tc>
+        <w:tc>
+          <w:tcPr>
+            <w:tcW w:w="887" w:type="dxa"/>
+          </w:tcPr>
+          <w:p/>
+        </w:tc>
+        <w:tc>
+          <w:tcPr>
+            <w:tcW w:w="900" w:type="dxa"/>
+          </w:tcPr>
+          <w:p/>
+        </w:tc>
+        <w:tc>
+          <w:tcPr>
+            <w:tcW w:w="810" w:type="dxa"/>
+          </w:tcPr>
+          <w:p/>
+        </w:tc>
+        <w:tc>
+          <w:tcPr>
+            <w:tcW w:w="990" w:type="dxa"/>
+          </w:tcPr>
+          <w:p/>
+        </w:tc>
+      </w:tr>
+      <w:tr>
+        <w:trPr>
+          <w:trHeight w:val="435"/>
+        </w:trPr>
+        <w:tc>
+          <w:tcPr>
+            <w:tcW w:w="796" w:type="dxa"/>
+          </w:tcPr>
+          <w:p>
             <w:r>
               <w:t>5</w:t>
             </w:r>
           </w:p>
-          <w:p>
-            <w:r>
-              <w:t>25/05</w:t>
-            </w:r>
-          </w:p>
-        </w:tc>
-        <w:tc>
-          <w:tcPr>
-            <w:tcW w:w="747" w:type="dxa"/>
-          </w:tcPr>
-          <w:p>
-            <w:r>
-              <w:t>Lec_</w:t>
-            </w:r>
+        </w:tc>
+        <w:tc>
+          <w:tcPr>
+            <w:tcW w:w="870" w:type="dxa"/>
+          </w:tcPr>
+          <w:p/>
+        </w:tc>
+        <w:tc>
+          <w:tcPr>
+            <w:tcW w:w="798" w:type="dxa"/>
+          </w:tcPr>
+          <w:p/>
+        </w:tc>
+        <w:tc>
+          <w:tcPr>
+            <w:tcW w:w="798" w:type="dxa"/>
+          </w:tcPr>
+          <w:p/>
+        </w:tc>
+        <w:tc>
+          <w:tcPr>
+            <w:tcW w:w="747" w:type="dxa"/>
+          </w:tcPr>
+          <w:p/>
+        </w:tc>
+        <w:tc>
+          <w:tcPr>
+            <w:tcW w:w="747" w:type="dxa"/>
+          </w:tcPr>
+          <w:p/>
+        </w:tc>
+        <w:tc>
+          <w:tcPr>
+            <w:tcW w:w="733" w:type="dxa"/>
+          </w:tcPr>
+          <w:p/>
+        </w:tc>
+        <w:tc>
+          <w:tcPr>
+            <w:tcW w:w="790" w:type="dxa"/>
+          </w:tcPr>
+          <w:p/>
+        </w:tc>
+        <w:tc>
+          <w:tcPr>
+            <w:tcW w:w="844" w:type="dxa"/>
+          </w:tcPr>
+          <w:p/>
+        </w:tc>
+        <w:tc>
+          <w:tcPr>
+            <w:tcW w:w="887" w:type="dxa"/>
+          </w:tcPr>
+          <w:p/>
+        </w:tc>
+        <w:tc>
+          <w:tcPr>
+            <w:tcW w:w="900" w:type="dxa"/>
+          </w:tcPr>
+          <w:p/>
+        </w:tc>
+        <w:tc>
+          <w:tcPr>
+            <w:tcW w:w="810" w:type="dxa"/>
+          </w:tcPr>
+          <w:p/>
+        </w:tc>
+        <w:tc>
+          <w:tcPr>
+            <w:tcW w:w="990" w:type="dxa"/>
+          </w:tcPr>
+          <w:p/>
+        </w:tc>
+      </w:tr>
+      <w:tr>
+        <w:trPr>
+          <w:trHeight w:val="460"/>
+        </w:trPr>
+        <w:tc>
+          <w:tcPr>
+            <w:tcW w:w="796" w:type="dxa"/>
+          </w:tcPr>
+          <w:p>
             <w:r>
               <w:t>6</w:t>
             </w:r>
           </w:p>
-          <w:p>
-            <w:r>
-              <w:t>27/05</w:t>
-            </w:r>
-          </w:p>
-        </w:tc>
-        <w:tc>
-          <w:tcPr>
-            <w:tcW w:w="747" w:type="dxa"/>
-          </w:tcPr>
-          <w:p>
-            <w:r>
-              <w:t>Lec_</w:t>
-            </w:r>
+        </w:tc>
+        <w:tc>
+          <w:tcPr>
+            <w:tcW w:w="870" w:type="dxa"/>
+          </w:tcPr>
+          <w:p/>
+        </w:tc>
+        <w:tc>
+          <w:tcPr>
+            <w:tcW w:w="798" w:type="dxa"/>
+          </w:tcPr>
+          <w:p/>
+        </w:tc>
+        <w:tc>
+          <w:tcPr>
+            <w:tcW w:w="798" w:type="dxa"/>
+          </w:tcPr>
+          <w:p/>
+        </w:tc>
+        <w:tc>
+          <w:tcPr>
+            <w:tcW w:w="747" w:type="dxa"/>
+          </w:tcPr>
+          <w:p/>
+        </w:tc>
+        <w:tc>
+          <w:tcPr>
+            <w:tcW w:w="747" w:type="dxa"/>
+          </w:tcPr>
+          <w:p/>
+        </w:tc>
+        <w:tc>
+          <w:tcPr>
+            <w:tcW w:w="733" w:type="dxa"/>
+          </w:tcPr>
+          <w:p/>
+        </w:tc>
+        <w:tc>
+          <w:tcPr>
+            <w:tcW w:w="790" w:type="dxa"/>
+          </w:tcPr>
+          <w:p/>
+        </w:tc>
+        <w:tc>
+          <w:tcPr>
+            <w:tcW w:w="844" w:type="dxa"/>
+          </w:tcPr>
+          <w:p/>
+        </w:tc>
+        <w:tc>
+          <w:tcPr>
+            <w:tcW w:w="887" w:type="dxa"/>
+          </w:tcPr>
+          <w:p/>
+        </w:tc>
+        <w:tc>
+          <w:tcPr>
+            <w:tcW w:w="900" w:type="dxa"/>
+          </w:tcPr>
+          <w:p/>
+        </w:tc>
+        <w:tc>
+          <w:tcPr>
+            <w:tcW w:w="810" w:type="dxa"/>
+          </w:tcPr>
+          <w:p/>
+        </w:tc>
+        <w:tc>
+          <w:tcPr>
+            <w:tcW w:w="990" w:type="dxa"/>
+          </w:tcPr>
+          <w:p/>
+        </w:tc>
+      </w:tr>
+      <w:tr>
+        <w:trPr>
+          <w:trHeight w:val="460"/>
+        </w:trPr>
+        <w:tc>
+          <w:tcPr>
+            <w:tcW w:w="796" w:type="dxa"/>
+          </w:tcPr>
+          <w:p>
             <w:r>
               <w:t>7</w:t>
             </w:r>
           </w:p>
-          <w:p>
-            <w:r>
-              <w:t>29/05</w:t>
-            </w:r>
-          </w:p>
+        </w:tc>
+        <w:tc>
+          <w:tcPr>
+            <w:tcW w:w="870" w:type="dxa"/>
+          </w:tcPr>
+          <w:p/>
+        </w:tc>
+        <w:tc>
+          <w:tcPr>
+            <w:tcW w:w="798" w:type="dxa"/>
+          </w:tcPr>
+          <w:p/>
+        </w:tc>
+        <w:tc>
+          <w:tcPr>
+            <w:tcW w:w="798" w:type="dxa"/>
+          </w:tcPr>
+          <w:p/>
+        </w:tc>
+        <w:tc>
+          <w:tcPr>
+            <w:tcW w:w="747" w:type="dxa"/>
+          </w:tcPr>
+          <w:p/>
+        </w:tc>
+        <w:tc>
+          <w:tcPr>
+            <w:tcW w:w="747" w:type="dxa"/>
+          </w:tcPr>
+          <w:p/>
         </w:tc>
         <w:tc>
           <w:tcPr>
             <w:tcW w:w="733" w:type="dxa"/>
           </w:tcPr>
-          <w:p>
-            <w:r>
-              <w:t>Lec_</w:t>
-            </w:r>
+          <w:p/>
+        </w:tc>
+        <w:tc>
+          <w:tcPr>
+            <w:tcW w:w="790" w:type="dxa"/>
+          </w:tcPr>
+          <w:p/>
+        </w:tc>
+        <w:tc>
+          <w:tcPr>
+            <w:tcW w:w="844" w:type="dxa"/>
+          </w:tcPr>
+          <w:p/>
+        </w:tc>
+        <w:tc>
+          <w:tcPr>
+            <w:tcW w:w="887" w:type="dxa"/>
+          </w:tcPr>
+          <w:p/>
+        </w:tc>
+        <w:tc>
+          <w:tcPr>
+            <w:tcW w:w="900" w:type="dxa"/>
+          </w:tcPr>
+          <w:p/>
+        </w:tc>
+        <w:tc>
+          <w:tcPr>
+            <w:tcW w:w="810" w:type="dxa"/>
+          </w:tcPr>
+          <w:p/>
+        </w:tc>
+        <w:tc>
+          <w:tcPr>
+            <w:tcW w:w="990" w:type="dxa"/>
+          </w:tcPr>
+          <w:p/>
+        </w:tc>
+      </w:tr>
+      <w:tr>
+        <w:trPr>
+          <w:trHeight w:val="435"/>
+        </w:trPr>
+        <w:tc>
+          <w:tcPr>
+            <w:tcW w:w="796" w:type="dxa"/>
+          </w:tcPr>
+          <w:p>
             <w:r>
               <w:t>8</w:t>
             </w:r>
           </w:p>
-          <w:p>
-            <w:r>
-              <w:t>1/06</w:t>
-            </w:r>
-          </w:p>
+        </w:tc>
+        <w:tc>
+          <w:tcPr>
+            <w:tcW w:w="870" w:type="dxa"/>
+          </w:tcPr>
+          <w:p/>
+        </w:tc>
+        <w:tc>
+          <w:tcPr>
+            <w:tcW w:w="798" w:type="dxa"/>
+          </w:tcPr>
+          <w:p/>
+        </w:tc>
+        <w:tc>
+          <w:tcPr>
+            <w:tcW w:w="798" w:type="dxa"/>
+          </w:tcPr>
+          <w:p/>
+        </w:tc>
+        <w:tc>
+          <w:tcPr>
+            <w:tcW w:w="747" w:type="dxa"/>
+          </w:tcPr>
+          <w:p/>
+        </w:tc>
+        <w:tc>
+          <w:tcPr>
+            <w:tcW w:w="747" w:type="dxa"/>
+          </w:tcPr>
+          <w:p/>
+        </w:tc>
+        <w:tc>
+          <w:tcPr>
+            <w:tcW w:w="733" w:type="dxa"/>
+          </w:tcPr>
+          <w:p/>
         </w:tc>
         <w:tc>
           <w:tcPr>
             <w:tcW w:w="790" w:type="dxa"/>
           </w:tcPr>
-          <w:p>
-            <w:r>
-              <w:t>Lec_</w:t>
-            </w:r>
+          <w:p/>
+        </w:tc>
+        <w:tc>
+          <w:tcPr>
+            <w:tcW w:w="844" w:type="dxa"/>
+          </w:tcPr>
+          <w:p/>
+        </w:tc>
+        <w:tc>
+          <w:tcPr>
+            <w:tcW w:w="887" w:type="dxa"/>
+          </w:tcPr>
+          <w:p/>
+        </w:tc>
+        <w:tc>
+          <w:tcPr>
+            <w:tcW w:w="900" w:type="dxa"/>
+          </w:tcPr>
+          <w:p/>
+        </w:tc>
+        <w:tc>
+          <w:tcPr>
+            <w:tcW w:w="810" w:type="dxa"/>
+          </w:tcPr>
+          <w:p/>
+        </w:tc>
+        <w:tc>
+          <w:tcPr>
+            <w:tcW w:w="990" w:type="dxa"/>
+          </w:tcPr>
+          <w:p/>
+        </w:tc>
+      </w:tr>
+      <w:tr>
+        <w:trPr>
+          <w:trHeight w:val="460"/>
+        </w:trPr>
+        <w:tc>
+          <w:tcPr>
+            <w:tcW w:w="796" w:type="dxa"/>
+          </w:tcPr>
+          <w:p>
             <w:r>
               <w:t>9</w:t>
             </w:r>
           </w:p>
-          <w:p>
-            <w:r>
-              <w:t>3/06</w:t>
-            </w:r>
-          </w:p>
+        </w:tc>
+        <w:tc>
+          <w:tcPr>
+            <w:tcW w:w="870" w:type="dxa"/>
+          </w:tcPr>
+          <w:p/>
+        </w:tc>
+        <w:tc>
+          <w:tcPr>
+            <w:tcW w:w="798" w:type="dxa"/>
+          </w:tcPr>
+          <w:p/>
+        </w:tc>
+        <w:tc>
+          <w:tcPr>
+            <w:tcW w:w="798" w:type="dxa"/>
+          </w:tcPr>
+          <w:p/>
+        </w:tc>
+        <w:tc>
+          <w:tcPr>
+            <w:tcW w:w="747" w:type="dxa"/>
+          </w:tcPr>
+          <w:p/>
+        </w:tc>
+        <w:tc>
+          <w:tcPr>
+            <w:tcW w:w="747" w:type="dxa"/>
+          </w:tcPr>
+          <w:p/>
+        </w:tc>
+        <w:tc>
+          <w:tcPr>
+            <w:tcW w:w="733" w:type="dxa"/>
+          </w:tcPr>
+          <w:p/>
+        </w:tc>
+        <w:tc>
+          <w:tcPr>
+            <w:tcW w:w="790" w:type="dxa"/>
+          </w:tcPr>
+          <w:p/>
         </w:tc>
         <w:tc>
           <w:tcPr>
             <w:tcW w:w="844" w:type="dxa"/>
           </w:tcPr>
-          <w:p>
-            <w:r>
-              <w:t>Lec_</w:t>
-            </w:r>
+          <w:p/>
+        </w:tc>
+        <w:tc>
+          <w:tcPr>
+            <w:tcW w:w="887" w:type="dxa"/>
+          </w:tcPr>
+          <w:p/>
+        </w:tc>
+        <w:tc>
+          <w:tcPr>
+            <w:tcW w:w="900" w:type="dxa"/>
+          </w:tcPr>
+          <w:p/>
+        </w:tc>
+        <w:tc>
+          <w:tcPr>
+            <w:tcW w:w="810" w:type="dxa"/>
+          </w:tcPr>
+          <w:p/>
+        </w:tc>
+        <w:tc>
+          <w:tcPr>
+            <w:tcW w:w="990" w:type="dxa"/>
+          </w:tcPr>
+          <w:p/>
+        </w:tc>
+      </w:tr>
+      <w:tr>
+        <w:trPr>
+          <w:trHeight w:val="435"/>
+        </w:trPr>
+        <w:tc>
+          <w:tcPr>
+            <w:tcW w:w="796" w:type="dxa"/>
+          </w:tcPr>
+          <w:p>
             <w:r>
               <w:t>10</w:t>
             </w:r>
           </w:p>
-          <w:p>
-            <w:r>
-              <w:t>5/06</w:t>
-            </w:r>
-          </w:p>
+        </w:tc>
+        <w:tc>
+          <w:tcPr>
+            <w:tcW w:w="870" w:type="dxa"/>
+          </w:tcPr>
+          <w:p/>
+        </w:tc>
+        <w:tc>
+          <w:tcPr>
+            <w:tcW w:w="798" w:type="dxa"/>
+          </w:tcPr>
+          <w:p/>
+        </w:tc>
+        <w:tc>
+          <w:tcPr>
+            <w:tcW w:w="798" w:type="dxa"/>
+          </w:tcPr>
+          <w:p/>
+        </w:tc>
+        <w:tc>
+          <w:tcPr>
+            <w:tcW w:w="747" w:type="dxa"/>
+          </w:tcPr>
+          <w:p/>
+        </w:tc>
+        <w:tc>
+          <w:tcPr>
+            <w:tcW w:w="747" w:type="dxa"/>
+          </w:tcPr>
+          <w:p/>
+        </w:tc>
+        <w:tc>
+          <w:tcPr>
+            <w:tcW w:w="733" w:type="dxa"/>
+          </w:tcPr>
+          <w:p/>
+        </w:tc>
+        <w:tc>
+          <w:tcPr>
+            <w:tcW w:w="790" w:type="dxa"/>
+          </w:tcPr>
+          <w:p/>
+        </w:tc>
+        <w:tc>
+          <w:tcPr>
+            <w:tcW w:w="844" w:type="dxa"/>
+          </w:tcPr>
+          <w:p/>
         </w:tc>
         <w:tc>
           <w:tcPr>
             <w:tcW w:w="887" w:type="dxa"/>
           </w:tcPr>
-          <w:p>
-            <w:r>
-              <w:t>Lec_</w:t>
-            </w:r>
+          <w:p/>
+        </w:tc>
+        <w:tc>
+          <w:tcPr>
+            <w:tcW w:w="900" w:type="dxa"/>
+          </w:tcPr>
+          <w:p/>
+        </w:tc>
+        <w:tc>
+          <w:tcPr>
+            <w:tcW w:w="810" w:type="dxa"/>
+          </w:tcPr>
+          <w:p/>
+        </w:tc>
+        <w:tc>
+          <w:tcPr>
+            <w:tcW w:w="990" w:type="dxa"/>
+          </w:tcPr>
+          <w:p/>
+        </w:tc>
+      </w:tr>
+      <w:tr>
+        <w:trPr>
+          <w:trHeight w:val="460"/>
+        </w:trPr>
+        <w:tc>
+          <w:tcPr>
+            <w:tcW w:w="796" w:type="dxa"/>
+          </w:tcPr>
+          <w:p>
             <w:r>
               <w:t>11</w:t>
             </w:r>
           </w:p>
-          <w:p>
-            <w:r>
-              <w:t>8/06</w:t>
-            </w:r>
-          </w:p>
+        </w:tc>
+        <w:tc>
+          <w:tcPr>
+            <w:tcW w:w="870" w:type="dxa"/>
+          </w:tcPr>
+          <w:p/>
+        </w:tc>
+        <w:tc>
+          <w:tcPr>
+            <w:tcW w:w="798" w:type="dxa"/>
+          </w:tcPr>
+          <w:p/>
+        </w:tc>
+        <w:tc>
+          <w:tcPr>
+            <w:tcW w:w="798" w:type="dxa"/>
+          </w:tcPr>
+          <w:p/>
+        </w:tc>
+        <w:tc>
+          <w:tcPr>
+            <w:tcW w:w="747" w:type="dxa"/>
+          </w:tcPr>
+          <w:p/>
+        </w:tc>
+        <w:tc>
+          <w:tcPr>
+            <w:tcW w:w="747" w:type="dxa"/>
+          </w:tcPr>
+          <w:p/>
+        </w:tc>
+        <w:tc>
+          <w:tcPr>
+            <w:tcW w:w="733" w:type="dxa"/>
+          </w:tcPr>
+          <w:p/>
+        </w:tc>
+        <w:tc>
+          <w:tcPr>
+            <w:tcW w:w="790" w:type="dxa"/>
+          </w:tcPr>
+          <w:p/>
+        </w:tc>
+        <w:tc>
+          <w:tcPr>
+            <w:tcW w:w="844" w:type="dxa"/>
+          </w:tcPr>
+          <w:p/>
+        </w:tc>
+        <w:tc>
+          <w:tcPr>
+            <w:tcW w:w="887" w:type="dxa"/>
+          </w:tcPr>
+          <w:p/>
         </w:tc>
         <w:tc>
           <w:tcPr>
             <w:tcW w:w="900" w:type="dxa"/>
           </w:tcPr>
-          <w:p>
-            <w:r>
-              <w:t>Lec_12</w:t>
-            </w:r>
-          </w:p>
-          <w:p>
-            <w:r>
-              <w:t>10/06</w:t>
-            </w:r>
-          </w:p>
+          <w:p/>
         </w:tc>
         <w:tc>
           <w:tcPr>
             <w:tcW w:w="810" w:type="dxa"/>
           </w:tcPr>
-          <w:p>
-            <w:r>
-              <w:t>Lec_13</w:t>
-            </w:r>
-          </w:p>
-          <w:p>
-            <w:r>
-              <w:t>12/06</w:t>
-            </w:r>
-          </w:p>
+          <w:p/>
         </w:tc>
         <w:tc>
           <w:tcPr>
             <w:tcW w:w="990" w:type="dxa"/>
           </w:tcPr>
-          <w:p>
-            <w:r>
-              <w:t>Lec_14</w:t>
-            </w:r>
-          </w:p>
-          <w:p>
-            <w:r>
-              <w:t>15/06</w:t>
-            </w:r>
-          </w:p>
+          <w:p/>
         </w:tc>
       </w:tr>
       <w:tr>
@@ -279,7 +1220,7 @@
           </w:tcPr>
           <w:p>
             <w:r>
-              <w:t>1</w:t>
+              <w:t>12</w:t>
             </w:r>
           </w:p>
         </w:tc>
@@ -287,7 +1228,11 @@
           <w:tcPr>
             <w:tcW w:w="870" w:type="dxa"/>
           </w:tcPr>
-          <w:p/>
+          <w:p>
+            <w:r>
+              <w:t>yes</w:t>
+            </w:r>
+          </w:p>
         </w:tc>
         <w:tc>
           <w:tcPr>
@@ -366,7 +1311,7 @@
           </w:tcPr>
           <w:p>
             <w:r>
-              <w:t>2</w:t>
+              <w:t>13</w:t>
             </w:r>
           </w:p>
         </w:tc>
@@ -445,7 +1390,7 @@
       </w:tr>
       <w:tr>
         <w:trPr>
-          <w:trHeight w:val="435"/>
+          <w:trHeight w:val="460"/>
         </w:trPr>
         <w:tc>
           <w:tcPr>
@@ -453,7 +1398,7 @@
           </w:tcPr>
           <w:p>
             <w:r>
-              <w:t>3</w:t>
+              <w:t>14</w:t>
             </w:r>
           </w:p>
         </w:tc>
@@ -461,964 +1406,11 @@
           <w:tcPr>
             <w:tcW w:w="870" w:type="dxa"/>
           </w:tcPr>
-          <w:p/>
-        </w:tc>
-        <w:tc>
-          <w:tcPr>
-            <w:tcW w:w="798" w:type="dxa"/>
-          </w:tcPr>
-          <w:p/>
-        </w:tc>
-        <w:tc>
-          <w:tcPr>
-            <w:tcW w:w="798" w:type="dxa"/>
-          </w:tcPr>
-          <w:p/>
-        </w:tc>
-        <w:tc>
-          <w:tcPr>
-            <w:tcW w:w="747" w:type="dxa"/>
-          </w:tcPr>
-          <w:p/>
-        </w:tc>
-        <w:tc>
-          <w:tcPr>
-            <w:tcW w:w="747" w:type="dxa"/>
-          </w:tcPr>
-          <w:p/>
-        </w:tc>
-        <w:tc>
-          <w:tcPr>
-            <w:tcW w:w="733" w:type="dxa"/>
-          </w:tcPr>
-          <w:p/>
-        </w:tc>
-        <w:tc>
-          <w:tcPr>
-            <w:tcW w:w="790" w:type="dxa"/>
-          </w:tcPr>
-          <w:p/>
-        </w:tc>
-        <w:tc>
-          <w:tcPr>
-            <w:tcW w:w="844" w:type="dxa"/>
-          </w:tcPr>
-          <w:p/>
-        </w:tc>
-        <w:tc>
-          <w:tcPr>
-            <w:tcW w:w="887" w:type="dxa"/>
-          </w:tcPr>
-          <w:p/>
-        </w:tc>
-        <w:tc>
-          <w:tcPr>
-            <w:tcW w:w="900" w:type="dxa"/>
-          </w:tcPr>
-          <w:p/>
-        </w:tc>
-        <w:tc>
-          <w:tcPr>
-            <w:tcW w:w="810" w:type="dxa"/>
-          </w:tcPr>
-          <w:p/>
-        </w:tc>
-        <w:tc>
-          <w:tcPr>
-            <w:tcW w:w="990" w:type="dxa"/>
-          </w:tcPr>
-          <w:p/>
-        </w:tc>
-      </w:tr>
-      <w:tr>
-        <w:trPr>
-          <w:trHeight w:val="460"/>
-        </w:trPr>
-        <w:tc>
-          <w:tcPr>
-            <w:tcW w:w="796" w:type="dxa"/>
-          </w:tcPr>
-          <w:p>
-            <w:r>
-              <w:t>4</w:t>
-            </w:r>
-          </w:p>
-        </w:tc>
-        <w:tc>
-          <w:tcPr>
-            <w:tcW w:w="870" w:type="dxa"/>
-          </w:tcPr>
-          <w:p/>
-        </w:tc>
-        <w:tc>
-          <w:tcPr>
-            <w:tcW w:w="798" w:type="dxa"/>
-          </w:tcPr>
-          <w:p/>
-        </w:tc>
-        <w:tc>
-          <w:tcPr>
-            <w:tcW w:w="798" w:type="dxa"/>
-          </w:tcPr>
-          <w:p/>
-        </w:tc>
-        <w:tc>
-          <w:tcPr>
-            <w:tcW w:w="747" w:type="dxa"/>
-          </w:tcPr>
-          <w:p/>
-        </w:tc>
-        <w:tc>
-          <w:tcPr>
-            <w:tcW w:w="747" w:type="dxa"/>
-          </w:tcPr>
-          <w:p/>
-        </w:tc>
-        <w:tc>
-          <w:tcPr>
-            <w:tcW w:w="733" w:type="dxa"/>
-          </w:tcPr>
-          <w:p/>
-        </w:tc>
-        <w:tc>
-          <w:tcPr>
-            <w:tcW w:w="790" w:type="dxa"/>
-          </w:tcPr>
-          <w:p/>
-        </w:tc>
-        <w:tc>
-          <w:tcPr>
-            <w:tcW w:w="844" w:type="dxa"/>
-          </w:tcPr>
-          <w:p/>
-        </w:tc>
-        <w:tc>
-          <w:tcPr>
-            <w:tcW w:w="887" w:type="dxa"/>
-          </w:tcPr>
-          <w:p/>
-        </w:tc>
-        <w:tc>
-          <w:tcPr>
-            <w:tcW w:w="900" w:type="dxa"/>
-          </w:tcPr>
-          <w:p/>
-        </w:tc>
-        <w:tc>
-          <w:tcPr>
-            <w:tcW w:w="810" w:type="dxa"/>
-          </w:tcPr>
-          <w:p/>
-        </w:tc>
-        <w:tc>
-          <w:tcPr>
-            <w:tcW w:w="990" w:type="dxa"/>
-          </w:tcPr>
-          <w:p/>
-        </w:tc>
-      </w:tr>
-      <w:tr>
-        <w:trPr>
-          <w:trHeight w:val="435"/>
-        </w:trPr>
-        <w:tc>
-          <w:tcPr>
-            <w:tcW w:w="796" w:type="dxa"/>
-          </w:tcPr>
-          <w:p>
-            <w:r>
-              <w:t>5</w:t>
-            </w:r>
-          </w:p>
-        </w:tc>
-        <w:tc>
-          <w:tcPr>
-            <w:tcW w:w="870" w:type="dxa"/>
-          </w:tcPr>
-          <w:p/>
-        </w:tc>
-        <w:tc>
-          <w:tcPr>
-            <w:tcW w:w="798" w:type="dxa"/>
-          </w:tcPr>
-          <w:p/>
-        </w:tc>
-        <w:tc>
-          <w:tcPr>
-            <w:tcW w:w="798" w:type="dxa"/>
-          </w:tcPr>
-          <w:p/>
-        </w:tc>
-        <w:tc>
-          <w:tcPr>
-            <w:tcW w:w="747" w:type="dxa"/>
-          </w:tcPr>
-          <w:p/>
-        </w:tc>
-        <w:tc>
-          <w:tcPr>
-            <w:tcW w:w="747" w:type="dxa"/>
-          </w:tcPr>
-          <w:p/>
-        </w:tc>
-        <w:tc>
-          <w:tcPr>
-            <w:tcW w:w="733" w:type="dxa"/>
-          </w:tcPr>
-          <w:p/>
-        </w:tc>
-        <w:tc>
-          <w:tcPr>
-            <w:tcW w:w="790" w:type="dxa"/>
-          </w:tcPr>
-          <w:p/>
-        </w:tc>
-        <w:tc>
-          <w:tcPr>
-            <w:tcW w:w="844" w:type="dxa"/>
-          </w:tcPr>
-          <w:p/>
-        </w:tc>
-        <w:tc>
-          <w:tcPr>
-            <w:tcW w:w="887" w:type="dxa"/>
-          </w:tcPr>
-          <w:p/>
-        </w:tc>
-        <w:tc>
-          <w:tcPr>
-            <w:tcW w:w="900" w:type="dxa"/>
-          </w:tcPr>
-          <w:p/>
-        </w:tc>
-        <w:tc>
-          <w:tcPr>
-            <w:tcW w:w="810" w:type="dxa"/>
-          </w:tcPr>
-          <w:p/>
-        </w:tc>
-        <w:tc>
-          <w:tcPr>
-            <w:tcW w:w="990" w:type="dxa"/>
-          </w:tcPr>
-          <w:p/>
-        </w:tc>
-      </w:tr>
-      <w:tr>
-        <w:trPr>
-          <w:trHeight w:val="460"/>
-        </w:trPr>
-        <w:tc>
-          <w:tcPr>
-            <w:tcW w:w="796" w:type="dxa"/>
-          </w:tcPr>
-          <w:p>
-            <w:r>
-              <w:t>6</w:t>
-            </w:r>
-          </w:p>
-        </w:tc>
-        <w:tc>
-          <w:tcPr>
-            <w:tcW w:w="870" w:type="dxa"/>
-          </w:tcPr>
-          <w:p/>
-        </w:tc>
-        <w:tc>
-          <w:tcPr>
-            <w:tcW w:w="798" w:type="dxa"/>
-          </w:tcPr>
-          <w:p/>
-        </w:tc>
-        <w:tc>
-          <w:tcPr>
-            <w:tcW w:w="798" w:type="dxa"/>
-          </w:tcPr>
-          <w:p/>
-        </w:tc>
-        <w:tc>
-          <w:tcPr>
-            <w:tcW w:w="747" w:type="dxa"/>
-          </w:tcPr>
-          <w:p/>
-        </w:tc>
-        <w:tc>
-          <w:tcPr>
-            <w:tcW w:w="747" w:type="dxa"/>
-          </w:tcPr>
-          <w:p/>
-        </w:tc>
-        <w:tc>
-          <w:tcPr>
-            <w:tcW w:w="733" w:type="dxa"/>
-          </w:tcPr>
-          <w:p/>
-        </w:tc>
-        <w:tc>
-          <w:tcPr>
-            <w:tcW w:w="790" w:type="dxa"/>
-          </w:tcPr>
-          <w:p/>
-        </w:tc>
-        <w:tc>
-          <w:tcPr>
-            <w:tcW w:w="844" w:type="dxa"/>
-          </w:tcPr>
-          <w:p/>
-        </w:tc>
-        <w:tc>
-          <w:tcPr>
-            <w:tcW w:w="887" w:type="dxa"/>
-          </w:tcPr>
-          <w:p/>
-        </w:tc>
-        <w:tc>
-          <w:tcPr>
-            <w:tcW w:w="900" w:type="dxa"/>
-          </w:tcPr>
-          <w:p/>
-        </w:tc>
-        <w:tc>
-          <w:tcPr>
-            <w:tcW w:w="810" w:type="dxa"/>
-          </w:tcPr>
-          <w:p/>
-        </w:tc>
-        <w:tc>
-          <w:tcPr>
-            <w:tcW w:w="990" w:type="dxa"/>
-          </w:tcPr>
-          <w:p/>
-        </w:tc>
-      </w:tr>
-      <w:tr>
-        <w:trPr>
-          <w:trHeight w:val="460"/>
-        </w:trPr>
-        <w:tc>
-          <w:tcPr>
-            <w:tcW w:w="796" w:type="dxa"/>
-          </w:tcPr>
-          <w:p>
-            <w:r>
-              <w:t>7</w:t>
-            </w:r>
-          </w:p>
-        </w:tc>
-        <w:tc>
-          <w:tcPr>
-            <w:tcW w:w="870" w:type="dxa"/>
-          </w:tcPr>
-          <w:p/>
-        </w:tc>
-        <w:tc>
-          <w:tcPr>
-            <w:tcW w:w="798" w:type="dxa"/>
-          </w:tcPr>
-          <w:p/>
-        </w:tc>
-        <w:tc>
-          <w:tcPr>
-            <w:tcW w:w="798" w:type="dxa"/>
-          </w:tcPr>
-          <w:p/>
-        </w:tc>
-        <w:tc>
-          <w:tcPr>
-            <w:tcW w:w="747" w:type="dxa"/>
-          </w:tcPr>
-          <w:p/>
-        </w:tc>
-        <w:tc>
-          <w:tcPr>
-            <w:tcW w:w="747" w:type="dxa"/>
-          </w:tcPr>
-          <w:p/>
-        </w:tc>
-        <w:tc>
-          <w:tcPr>
-            <w:tcW w:w="733" w:type="dxa"/>
-          </w:tcPr>
-          <w:p/>
-        </w:tc>
-        <w:tc>
-          <w:tcPr>
-            <w:tcW w:w="790" w:type="dxa"/>
-          </w:tcPr>
-          <w:p/>
-        </w:tc>
-        <w:tc>
-          <w:tcPr>
-            <w:tcW w:w="844" w:type="dxa"/>
-          </w:tcPr>
-          <w:p/>
-        </w:tc>
-        <w:tc>
-          <w:tcPr>
-            <w:tcW w:w="887" w:type="dxa"/>
-          </w:tcPr>
-          <w:p/>
-        </w:tc>
-        <w:tc>
-          <w:tcPr>
-            <w:tcW w:w="900" w:type="dxa"/>
-          </w:tcPr>
-          <w:p/>
-        </w:tc>
-        <w:tc>
-          <w:tcPr>
-            <w:tcW w:w="810" w:type="dxa"/>
-          </w:tcPr>
-          <w:p/>
-        </w:tc>
-        <w:tc>
-          <w:tcPr>
-            <w:tcW w:w="990" w:type="dxa"/>
-          </w:tcPr>
-          <w:p/>
-        </w:tc>
-      </w:tr>
-      <w:tr>
-        <w:trPr>
-          <w:trHeight w:val="435"/>
-        </w:trPr>
-        <w:tc>
-          <w:tcPr>
-            <w:tcW w:w="796" w:type="dxa"/>
-          </w:tcPr>
-          <w:p>
-            <w:r>
-              <w:t>8</w:t>
-            </w:r>
-          </w:p>
-        </w:tc>
-        <w:tc>
-          <w:tcPr>
-            <w:tcW w:w="870" w:type="dxa"/>
-          </w:tcPr>
-          <w:p/>
-        </w:tc>
-        <w:tc>
-          <w:tcPr>
-            <w:tcW w:w="798" w:type="dxa"/>
-          </w:tcPr>
-          <w:p/>
-        </w:tc>
-        <w:tc>
-          <w:tcPr>
-            <w:tcW w:w="798" w:type="dxa"/>
-          </w:tcPr>
-          <w:p/>
-        </w:tc>
-        <w:tc>
-          <w:tcPr>
-            <w:tcW w:w="747" w:type="dxa"/>
-          </w:tcPr>
-          <w:p/>
-        </w:tc>
-        <w:tc>
-          <w:tcPr>
-            <w:tcW w:w="747" w:type="dxa"/>
-          </w:tcPr>
-          <w:p/>
-        </w:tc>
-        <w:tc>
-          <w:tcPr>
-            <w:tcW w:w="733" w:type="dxa"/>
-          </w:tcPr>
-          <w:p/>
-        </w:tc>
-        <w:tc>
-          <w:tcPr>
-            <w:tcW w:w="790" w:type="dxa"/>
-          </w:tcPr>
-          <w:p/>
-        </w:tc>
-        <w:tc>
-          <w:tcPr>
-            <w:tcW w:w="844" w:type="dxa"/>
-          </w:tcPr>
-          <w:p/>
-        </w:tc>
-        <w:tc>
-          <w:tcPr>
-            <w:tcW w:w="887" w:type="dxa"/>
-          </w:tcPr>
-          <w:p/>
-        </w:tc>
-        <w:tc>
-          <w:tcPr>
-            <w:tcW w:w="900" w:type="dxa"/>
-          </w:tcPr>
-          <w:p/>
-        </w:tc>
-        <w:tc>
-          <w:tcPr>
-            <w:tcW w:w="810" w:type="dxa"/>
-          </w:tcPr>
-          <w:p/>
-        </w:tc>
-        <w:tc>
-          <w:tcPr>
-            <w:tcW w:w="990" w:type="dxa"/>
-          </w:tcPr>
-          <w:p/>
-        </w:tc>
-      </w:tr>
-      <w:tr>
-        <w:trPr>
-          <w:trHeight w:val="460"/>
-        </w:trPr>
-        <w:tc>
-          <w:tcPr>
-            <w:tcW w:w="796" w:type="dxa"/>
-          </w:tcPr>
-          <w:p>
-            <w:r>
-              <w:t>9</w:t>
-            </w:r>
-          </w:p>
-        </w:tc>
-        <w:tc>
-          <w:tcPr>
-            <w:tcW w:w="870" w:type="dxa"/>
-          </w:tcPr>
-          <w:p/>
-        </w:tc>
-        <w:tc>
-          <w:tcPr>
-            <w:tcW w:w="798" w:type="dxa"/>
-          </w:tcPr>
-          <w:p/>
-        </w:tc>
-        <w:tc>
-          <w:tcPr>
-            <w:tcW w:w="798" w:type="dxa"/>
-          </w:tcPr>
-          <w:p/>
-        </w:tc>
-        <w:tc>
-          <w:tcPr>
-            <w:tcW w:w="747" w:type="dxa"/>
-          </w:tcPr>
-          <w:p/>
-        </w:tc>
-        <w:tc>
-          <w:tcPr>
-            <w:tcW w:w="747" w:type="dxa"/>
-          </w:tcPr>
-          <w:p/>
-        </w:tc>
-        <w:tc>
-          <w:tcPr>
-            <w:tcW w:w="733" w:type="dxa"/>
-          </w:tcPr>
-          <w:p/>
-        </w:tc>
-        <w:tc>
-          <w:tcPr>
-            <w:tcW w:w="790" w:type="dxa"/>
-          </w:tcPr>
-          <w:p/>
-        </w:tc>
-        <w:tc>
-          <w:tcPr>
-            <w:tcW w:w="844" w:type="dxa"/>
-          </w:tcPr>
-          <w:p/>
-        </w:tc>
-        <w:tc>
-          <w:tcPr>
-            <w:tcW w:w="887" w:type="dxa"/>
-          </w:tcPr>
-          <w:p/>
-        </w:tc>
-        <w:tc>
-          <w:tcPr>
-            <w:tcW w:w="900" w:type="dxa"/>
-          </w:tcPr>
-          <w:p/>
-        </w:tc>
-        <w:tc>
-          <w:tcPr>
-            <w:tcW w:w="810" w:type="dxa"/>
-          </w:tcPr>
-          <w:p/>
-        </w:tc>
-        <w:tc>
-          <w:tcPr>
-            <w:tcW w:w="990" w:type="dxa"/>
-          </w:tcPr>
-          <w:p/>
-        </w:tc>
-      </w:tr>
-      <w:tr>
-        <w:trPr>
-          <w:trHeight w:val="435"/>
-        </w:trPr>
-        <w:tc>
-          <w:tcPr>
-            <w:tcW w:w="796" w:type="dxa"/>
-          </w:tcPr>
-          <w:p>
-            <w:r>
-              <w:t>10</w:t>
-            </w:r>
-          </w:p>
-        </w:tc>
-        <w:tc>
-          <w:tcPr>
-            <w:tcW w:w="870" w:type="dxa"/>
-          </w:tcPr>
-          <w:p/>
-        </w:tc>
-        <w:tc>
-          <w:tcPr>
-            <w:tcW w:w="798" w:type="dxa"/>
-          </w:tcPr>
-          <w:p/>
-        </w:tc>
-        <w:tc>
-          <w:tcPr>
-            <w:tcW w:w="798" w:type="dxa"/>
-          </w:tcPr>
-          <w:p/>
-        </w:tc>
-        <w:tc>
-          <w:tcPr>
-            <w:tcW w:w="747" w:type="dxa"/>
-          </w:tcPr>
-          <w:p/>
-        </w:tc>
-        <w:tc>
-          <w:tcPr>
-            <w:tcW w:w="747" w:type="dxa"/>
-          </w:tcPr>
-          <w:p/>
-        </w:tc>
-        <w:tc>
-          <w:tcPr>
-            <w:tcW w:w="733" w:type="dxa"/>
-          </w:tcPr>
-          <w:p/>
-        </w:tc>
-        <w:tc>
-          <w:tcPr>
-            <w:tcW w:w="790" w:type="dxa"/>
-          </w:tcPr>
-          <w:p/>
-        </w:tc>
-        <w:tc>
-          <w:tcPr>
-            <w:tcW w:w="844" w:type="dxa"/>
-          </w:tcPr>
-          <w:p/>
-        </w:tc>
-        <w:tc>
-          <w:tcPr>
-            <w:tcW w:w="887" w:type="dxa"/>
-          </w:tcPr>
-          <w:p/>
-        </w:tc>
-        <w:tc>
-          <w:tcPr>
-            <w:tcW w:w="900" w:type="dxa"/>
-          </w:tcPr>
-          <w:p/>
-        </w:tc>
-        <w:tc>
-          <w:tcPr>
-            <w:tcW w:w="810" w:type="dxa"/>
-          </w:tcPr>
-          <w:p/>
-        </w:tc>
-        <w:tc>
-          <w:tcPr>
-            <w:tcW w:w="990" w:type="dxa"/>
-          </w:tcPr>
-          <w:p/>
-        </w:tc>
-      </w:tr>
-      <w:tr>
-        <w:trPr>
-          <w:trHeight w:val="460"/>
-        </w:trPr>
-        <w:tc>
-          <w:tcPr>
-            <w:tcW w:w="796" w:type="dxa"/>
-          </w:tcPr>
-          <w:p>
-            <w:r>
-              <w:t>11</w:t>
-            </w:r>
-          </w:p>
-        </w:tc>
-        <w:tc>
-          <w:tcPr>
-            <w:tcW w:w="870" w:type="dxa"/>
-          </w:tcPr>
-          <w:p/>
-        </w:tc>
-        <w:tc>
-          <w:tcPr>
-            <w:tcW w:w="798" w:type="dxa"/>
-          </w:tcPr>
-          <w:p/>
-        </w:tc>
-        <w:tc>
-          <w:tcPr>
-            <w:tcW w:w="798" w:type="dxa"/>
-          </w:tcPr>
-          <w:p/>
-        </w:tc>
-        <w:tc>
-          <w:tcPr>
-            <w:tcW w:w="747" w:type="dxa"/>
-          </w:tcPr>
-          <w:p/>
-        </w:tc>
-        <w:tc>
-          <w:tcPr>
-            <w:tcW w:w="747" w:type="dxa"/>
-          </w:tcPr>
-          <w:p/>
-        </w:tc>
-        <w:tc>
-          <w:tcPr>
-            <w:tcW w:w="733" w:type="dxa"/>
-          </w:tcPr>
-          <w:p/>
-        </w:tc>
-        <w:tc>
-          <w:tcPr>
-            <w:tcW w:w="790" w:type="dxa"/>
-          </w:tcPr>
-          <w:p/>
-        </w:tc>
-        <w:tc>
-          <w:tcPr>
-            <w:tcW w:w="844" w:type="dxa"/>
-          </w:tcPr>
-          <w:p/>
-        </w:tc>
-        <w:tc>
-          <w:tcPr>
-            <w:tcW w:w="887" w:type="dxa"/>
-          </w:tcPr>
-          <w:p/>
-        </w:tc>
-        <w:tc>
-          <w:tcPr>
-            <w:tcW w:w="900" w:type="dxa"/>
-          </w:tcPr>
-          <w:p/>
-        </w:tc>
-        <w:tc>
-          <w:tcPr>
-            <w:tcW w:w="810" w:type="dxa"/>
-          </w:tcPr>
-          <w:p/>
-        </w:tc>
-        <w:tc>
-          <w:tcPr>
-            <w:tcW w:w="990" w:type="dxa"/>
-          </w:tcPr>
-          <w:p/>
-        </w:tc>
-      </w:tr>
-      <w:tr>
-        <w:trPr>
-          <w:trHeight w:val="435"/>
-        </w:trPr>
-        <w:tc>
-          <w:tcPr>
-            <w:tcW w:w="796" w:type="dxa"/>
-          </w:tcPr>
-          <w:p>
-            <w:r>
-              <w:t>12</w:t>
-            </w:r>
-          </w:p>
-        </w:tc>
-        <w:tc>
-          <w:tcPr>
-            <w:tcW w:w="870" w:type="dxa"/>
-          </w:tcPr>
-          <w:p/>
-        </w:tc>
-        <w:tc>
-          <w:tcPr>
-            <w:tcW w:w="798" w:type="dxa"/>
-          </w:tcPr>
-          <w:p/>
-        </w:tc>
-        <w:tc>
-          <w:tcPr>
-            <w:tcW w:w="798" w:type="dxa"/>
-          </w:tcPr>
-          <w:p/>
-        </w:tc>
-        <w:tc>
-          <w:tcPr>
-            <w:tcW w:w="747" w:type="dxa"/>
-          </w:tcPr>
-          <w:p/>
-        </w:tc>
-        <w:tc>
-          <w:tcPr>
-            <w:tcW w:w="747" w:type="dxa"/>
-          </w:tcPr>
-          <w:p/>
-        </w:tc>
-        <w:tc>
-          <w:tcPr>
-            <w:tcW w:w="733" w:type="dxa"/>
-          </w:tcPr>
-          <w:p/>
-        </w:tc>
-        <w:tc>
-          <w:tcPr>
-            <w:tcW w:w="790" w:type="dxa"/>
-          </w:tcPr>
-          <w:p/>
-        </w:tc>
-        <w:tc>
-          <w:tcPr>
-            <w:tcW w:w="844" w:type="dxa"/>
-          </w:tcPr>
-          <w:p/>
-        </w:tc>
-        <w:tc>
-          <w:tcPr>
-            <w:tcW w:w="887" w:type="dxa"/>
-          </w:tcPr>
-          <w:p/>
-        </w:tc>
-        <w:tc>
-          <w:tcPr>
-            <w:tcW w:w="900" w:type="dxa"/>
-          </w:tcPr>
-          <w:p/>
-        </w:tc>
-        <w:tc>
-          <w:tcPr>
-            <w:tcW w:w="810" w:type="dxa"/>
-          </w:tcPr>
-          <w:p/>
-        </w:tc>
-        <w:tc>
-          <w:tcPr>
-            <w:tcW w:w="990" w:type="dxa"/>
-          </w:tcPr>
-          <w:p/>
-        </w:tc>
-      </w:tr>
-      <w:tr>
-        <w:trPr>
-          <w:trHeight w:val="460"/>
-        </w:trPr>
-        <w:tc>
-          <w:tcPr>
-            <w:tcW w:w="796" w:type="dxa"/>
-          </w:tcPr>
-          <w:p>
-            <w:r>
-              <w:t>13</w:t>
-            </w:r>
-          </w:p>
-        </w:tc>
-        <w:tc>
-          <w:tcPr>
-            <w:tcW w:w="870" w:type="dxa"/>
-          </w:tcPr>
-          <w:p/>
-        </w:tc>
-        <w:tc>
-          <w:tcPr>
-            <w:tcW w:w="798" w:type="dxa"/>
-          </w:tcPr>
-          <w:p/>
-        </w:tc>
-        <w:tc>
-          <w:tcPr>
-            <w:tcW w:w="798" w:type="dxa"/>
-          </w:tcPr>
-          <w:p/>
-        </w:tc>
-        <w:tc>
-          <w:tcPr>
-            <w:tcW w:w="747" w:type="dxa"/>
-          </w:tcPr>
-          <w:p/>
-        </w:tc>
-        <w:tc>
-          <w:tcPr>
-            <w:tcW w:w="747" w:type="dxa"/>
-          </w:tcPr>
-          <w:p/>
-        </w:tc>
-        <w:tc>
-          <w:tcPr>
-            <w:tcW w:w="733" w:type="dxa"/>
-          </w:tcPr>
-          <w:p/>
-        </w:tc>
-        <w:tc>
-          <w:tcPr>
-            <w:tcW w:w="790" w:type="dxa"/>
-          </w:tcPr>
-          <w:p/>
-        </w:tc>
-        <w:tc>
-          <w:tcPr>
-            <w:tcW w:w="844" w:type="dxa"/>
-          </w:tcPr>
-          <w:p/>
-        </w:tc>
-        <w:tc>
-          <w:tcPr>
-            <w:tcW w:w="887" w:type="dxa"/>
-          </w:tcPr>
-          <w:p/>
-        </w:tc>
-        <w:tc>
-          <w:tcPr>
-            <w:tcW w:w="900" w:type="dxa"/>
-          </w:tcPr>
-          <w:p/>
-        </w:tc>
-        <w:tc>
-          <w:tcPr>
-            <w:tcW w:w="810" w:type="dxa"/>
-          </w:tcPr>
-          <w:p/>
-        </w:tc>
-        <w:tc>
-          <w:tcPr>
-            <w:tcW w:w="990" w:type="dxa"/>
-          </w:tcPr>
-          <w:p/>
-        </w:tc>
-      </w:tr>
-      <w:tr>
-        <w:trPr>
-          <w:trHeight w:val="460"/>
-        </w:trPr>
-        <w:tc>
-          <w:tcPr>
-            <w:tcW w:w="796" w:type="dxa"/>
-          </w:tcPr>
-          <w:p>
-            <w:r>
-              <w:t>14</w:t>
-            </w:r>
-          </w:p>
-        </w:tc>
-        <w:tc>
-          <w:tcPr>
-            <w:tcW w:w="870" w:type="dxa"/>
-          </w:tcPr>
-          <w:p/>
+          <w:p>
+            <w:r>
+              <w:t>yes</w:t>
+            </w:r>
+          </w:p>
         </w:tc>
         <w:tc>
           <w:tcPr>
@@ -1758,10 +1750,7 @@
           </w:tcPr>
           <w:p>
             <w:r>
-              <w:t>Exam</w:t>
-            </w:r>
-            <w:r>
-              <w:t>-</w:t>
+              <w:t>Exam-</w:t>
             </w:r>
           </w:p>
         </w:tc>

</xml_diff>